<commit_message>
Uploading Mid project Report
</commit_message>
<xml_diff>
--- a/FINAL Mini Proj Mid tern Report.docx
+++ b/FINAL Mini Proj Mid tern Report.docx
@@ -221,6 +221,7 @@
           <w:color w:val="000000"/>
           <w:sz w:val="28"/>
           <w:szCs w:val="28"/>
+          <w:lang w:val="en-IN" w:eastAsia="en-IN"/>
         </w:rPr>
         <w:drawing>
           <wp:inline distT="19050" distB="19050" distL="19050" distR="19050">
@@ -967,7 +968,17 @@
           <w:lang w:val="en-IN"/>
         </w:rPr>
         <w:tab/>
-        <w:t xml:space="preserve">       4</w:t>
+        <w:t xml:space="preserve">       </w:t>
+      </w:r>
+      <w:r>
+        <w:rPr>
+          <w:rFonts w:ascii="Times New Roman" w:hAnsi="Times New Roman" w:cs="Times New Roman"/>
+          <w:b/>
+          <w:sz w:val="28"/>
+          <w:szCs w:val="28"/>
+          <w:lang w:val="en-IN"/>
+        </w:rPr>
+        <w:t>3</w:t>
       </w:r>
       <w:r>
         <w:rPr>
@@ -1050,7 +1061,17 @@
           <w:szCs w:val="28"/>
           <w:lang w:val="en-IN"/>
         </w:rPr>
-        <w:t xml:space="preserve">       4</w:t>
+        <w:t xml:space="preserve">       </w:t>
+      </w:r>
+      <w:r>
+        <w:rPr>
+          <w:rFonts w:ascii="Times New Roman" w:hAnsi="Times New Roman" w:cs="Times New Roman"/>
+          <w:b/>
+          <w:sz w:val="28"/>
+          <w:szCs w:val="28"/>
+          <w:lang w:val="en-IN"/>
+        </w:rPr>
+        <w:t>3</w:t>
       </w:r>
     </w:p>
     <w:p>
@@ -1070,16 +1091,128 @@
           <w:szCs w:val="28"/>
           <w:lang w:val="en-IN"/>
         </w:rPr>
-        <w:t xml:space="preserve">1.2 </w:t>
-      </w:r>
-      <w:r>
-        <w:rPr>
-          <w:rFonts w:ascii="Times New Roman" w:hAnsi="Times New Roman" w:cs="Times New Roman"/>
-          <w:sz w:val="28"/>
-          <w:szCs w:val="28"/>
-          <w:lang w:val="en-IN"/>
-        </w:rPr>
-        <w:t xml:space="preserve">Hardware and </w:t>
+        <w:t>1.2</w:t>
+      </w:r>
+      <w:r>
+        <w:rPr>
+          <w:rFonts w:ascii="Times New Roman" w:hAnsi="Times New Roman" w:cs="Times New Roman"/>
+          <w:sz w:val="28"/>
+          <w:szCs w:val="28"/>
+          <w:lang w:val="en-IN"/>
+        </w:rPr>
+        <w:t xml:space="preserve"> Area of Computer Science</w:t>
+      </w:r>
+      <w:r>
+        <w:rPr>
+          <w:rFonts w:ascii="Times New Roman" w:hAnsi="Times New Roman" w:cs="Times New Roman"/>
+          <w:sz w:val="28"/>
+          <w:szCs w:val="28"/>
+          <w:lang w:val="en-IN"/>
+        </w:rPr>
+        <w:tab/>
+      </w:r>
+      <w:r>
+        <w:rPr>
+          <w:rFonts w:ascii="Times New Roman" w:hAnsi="Times New Roman" w:cs="Times New Roman"/>
+          <w:sz w:val="28"/>
+          <w:szCs w:val="28"/>
+          <w:lang w:val="en-IN"/>
+        </w:rPr>
+        <w:tab/>
+      </w:r>
+      <w:r>
+        <w:rPr>
+          <w:rFonts w:ascii="Times New Roman" w:hAnsi="Times New Roman" w:cs="Times New Roman"/>
+          <w:sz w:val="28"/>
+          <w:szCs w:val="28"/>
+          <w:lang w:val="en-IN"/>
+        </w:rPr>
+        <w:tab/>
+      </w:r>
+      <w:r>
+        <w:rPr>
+          <w:rFonts w:ascii="Times New Roman" w:hAnsi="Times New Roman" w:cs="Times New Roman"/>
+          <w:sz w:val="28"/>
+          <w:szCs w:val="28"/>
+          <w:lang w:val="en-IN"/>
+        </w:rPr>
+        <w:tab/>
+      </w:r>
+      <w:r>
+        <w:rPr>
+          <w:rFonts w:ascii="Times New Roman" w:hAnsi="Times New Roman" w:cs="Times New Roman"/>
+          <w:sz w:val="28"/>
+          <w:szCs w:val="28"/>
+          <w:lang w:val="en-IN"/>
+        </w:rPr>
+        <w:tab/>
+      </w:r>
+      <w:r>
+        <w:rPr>
+          <w:rFonts w:ascii="Times New Roman" w:hAnsi="Times New Roman" w:cs="Times New Roman"/>
+          <w:sz w:val="28"/>
+          <w:szCs w:val="28"/>
+          <w:lang w:val="en-IN"/>
+        </w:rPr>
+        <w:tab/>
+        <w:t xml:space="preserve">       </w:t>
+      </w:r>
+      <w:r>
+        <w:rPr>
+          <w:rFonts w:ascii="Times New Roman" w:hAnsi="Times New Roman" w:cs="Times New Roman"/>
+          <w:b/>
+          <w:sz w:val="28"/>
+          <w:szCs w:val="28"/>
+          <w:lang w:val="en-IN"/>
+        </w:rPr>
+        <w:t>4</w:t>
+      </w:r>
+    </w:p>
+    <w:p>
+      <w:pPr>
+        <w:ind w:left="720"/>
+        <w:rPr>
+          <w:rFonts w:ascii="Times New Roman" w:hAnsi="Times New Roman" w:cs="Times New Roman"/>
+          <w:sz w:val="28"/>
+          <w:szCs w:val="28"/>
+          <w:lang w:val="en-IN"/>
+        </w:rPr>
+      </w:pPr>
+      <w:r>
+        <w:rPr>
+          <w:rFonts w:ascii="Times New Roman" w:hAnsi="Times New Roman" w:cs="Times New Roman"/>
+          <w:sz w:val="28"/>
+          <w:szCs w:val="28"/>
+          <w:lang w:val="en-IN"/>
+        </w:rPr>
+        <w:t xml:space="preserve">1.3 </w:t>
+      </w:r>
+      <w:r>
+        <w:rPr>
+          <w:rFonts w:ascii="Times New Roman" w:hAnsi="Times New Roman" w:cs="Times New Roman"/>
+          <w:sz w:val="28"/>
+          <w:szCs w:val="28"/>
+          <w:lang w:val="en-IN"/>
+        </w:rPr>
+        <w:t xml:space="preserve">Hardware </w:t>
+      </w:r>
+      <w:r>
+        <w:rPr>
+          <w:rFonts w:ascii="Times New Roman" w:hAnsi="Times New Roman" w:cs="Times New Roman"/>
+          <w:sz w:val="28"/>
+          <w:szCs w:val="28"/>
+          <w:lang w:val="en-IN"/>
+        </w:rPr>
+        <w:t>&amp;</w:t>
+      </w:r>
+      <w:r>
+        <w:rPr>
+          <w:rFonts w:ascii="Times New Roman" w:hAnsi="Times New Roman" w:cs="Times New Roman"/>
+          <w:sz w:val="28"/>
+          <w:szCs w:val="28"/>
+          <w:lang w:val="en-IN"/>
+        </w:rPr>
+        <w:t xml:space="preserve"> </w:t>
       </w:r>
       <w:r>
         <w:rPr>
@@ -1125,28 +1258,152 @@
           <w:lang w:val="en-IN"/>
         </w:rPr>
         <w:tab/>
-        <w:t xml:space="preserve">       5</w:t>
-      </w:r>
-    </w:p>
-    <w:p>
-      <w:pPr>
-        <w:rPr>
-          <w:rFonts w:ascii="Times New Roman" w:hAnsi="Times New Roman" w:cs="Times New Roman"/>
-          <w:b/>
-          <w:sz w:val="28"/>
-          <w:szCs w:val="28"/>
-          <w:lang w:val="en-IN"/>
-        </w:rPr>
-      </w:pPr>
-      <w:r>
-        <w:rPr>
-          <w:rFonts w:ascii="Times New Roman" w:hAnsi="Times New Roman" w:cs="Times New Roman"/>
-          <w:b/>
-          <w:sz w:val="28"/>
-          <w:szCs w:val="28"/>
-          <w:lang w:val="en-IN"/>
-        </w:rPr>
-        <w:t xml:space="preserve">     2.   Problem Definition                                        </w:t>
+        <w:t xml:space="preserve">       </w:t>
+      </w:r>
+      <w:r>
+        <w:rPr>
+          <w:rFonts w:ascii="Times New Roman" w:hAnsi="Times New Roman" w:cs="Times New Roman"/>
+          <w:b/>
+          <w:sz w:val="28"/>
+          <w:szCs w:val="28"/>
+          <w:lang w:val="en-IN"/>
+        </w:rPr>
+        <w:t>5</w:t>
+      </w:r>
+    </w:p>
+    <w:p>
+      <w:pPr>
+        <w:ind w:left="720"/>
+        <w:rPr>
+          <w:rFonts w:ascii="Times New Roman" w:hAnsi="Times New Roman" w:cs="Times New Roman"/>
+          <w:sz w:val="28"/>
+          <w:szCs w:val="28"/>
+          <w:lang w:val="en-IN"/>
+        </w:rPr>
+      </w:pPr>
+      <w:r>
+        <w:rPr>
+          <w:rFonts w:ascii="Times New Roman" w:hAnsi="Times New Roman" w:cs="Times New Roman"/>
+          <w:sz w:val="28"/>
+          <w:szCs w:val="28"/>
+          <w:lang w:val="en-IN"/>
+        </w:rPr>
+        <w:t>1.4 Testing Technologies</w:t>
+      </w:r>
+      <w:r>
+        <w:rPr>
+          <w:rFonts w:ascii="Times New Roman" w:hAnsi="Times New Roman" w:cs="Times New Roman"/>
+          <w:sz w:val="28"/>
+          <w:szCs w:val="28"/>
+          <w:lang w:val="en-IN"/>
+        </w:rPr>
+        <w:tab/>
+      </w:r>
+      <w:r>
+        <w:rPr>
+          <w:rFonts w:ascii="Times New Roman" w:hAnsi="Times New Roman" w:cs="Times New Roman"/>
+          <w:sz w:val="28"/>
+          <w:szCs w:val="28"/>
+          <w:lang w:val="en-IN"/>
+        </w:rPr>
+        <w:tab/>
+      </w:r>
+      <w:r>
+        <w:rPr>
+          <w:rFonts w:ascii="Times New Roman" w:hAnsi="Times New Roman" w:cs="Times New Roman"/>
+          <w:sz w:val="28"/>
+          <w:szCs w:val="28"/>
+          <w:lang w:val="en-IN"/>
+        </w:rPr>
+        <w:tab/>
+      </w:r>
+      <w:r>
+        <w:rPr>
+          <w:rFonts w:ascii="Times New Roman" w:hAnsi="Times New Roman" w:cs="Times New Roman"/>
+          <w:sz w:val="28"/>
+          <w:szCs w:val="28"/>
+          <w:lang w:val="en-IN"/>
+        </w:rPr>
+        <w:tab/>
+      </w:r>
+      <w:r>
+        <w:rPr>
+          <w:rFonts w:ascii="Times New Roman" w:hAnsi="Times New Roman" w:cs="Times New Roman"/>
+          <w:sz w:val="28"/>
+          <w:szCs w:val="28"/>
+          <w:lang w:val="en-IN"/>
+        </w:rPr>
+        <w:tab/>
+      </w:r>
+      <w:r>
+        <w:rPr>
+          <w:rFonts w:ascii="Times New Roman" w:hAnsi="Times New Roman" w:cs="Times New Roman"/>
+          <w:sz w:val="28"/>
+          <w:szCs w:val="28"/>
+          <w:lang w:val="en-IN"/>
+        </w:rPr>
+        <w:tab/>
+      </w:r>
+      <w:r>
+        <w:rPr>
+          <w:rFonts w:ascii="Times New Roman" w:hAnsi="Times New Roman" w:cs="Times New Roman"/>
+          <w:sz w:val="28"/>
+          <w:szCs w:val="28"/>
+          <w:lang w:val="en-IN"/>
+        </w:rPr>
+        <w:tab/>
+        <w:t xml:space="preserve">       </w:t>
+      </w:r>
+      <w:r>
+        <w:rPr>
+          <w:rFonts w:ascii="Times New Roman" w:hAnsi="Times New Roman" w:cs="Times New Roman"/>
+          <w:b/>
+          <w:sz w:val="28"/>
+          <w:szCs w:val="28"/>
+          <w:lang w:val="en-IN"/>
+        </w:rPr>
+        <w:t>6</w:t>
+      </w:r>
+    </w:p>
+    <w:p>
+      <w:pPr>
+        <w:rPr>
+          <w:rFonts w:ascii="Times New Roman" w:hAnsi="Times New Roman" w:cs="Times New Roman"/>
+          <w:b/>
+          <w:sz w:val="28"/>
+          <w:szCs w:val="28"/>
+          <w:lang w:val="en-IN"/>
+        </w:rPr>
+      </w:pPr>
+      <w:r>
+        <w:rPr>
+          <w:rFonts w:ascii="Times New Roman" w:hAnsi="Times New Roman" w:cs="Times New Roman"/>
+          <w:b/>
+          <w:sz w:val="28"/>
+          <w:szCs w:val="28"/>
+          <w:lang w:val="en-IN"/>
+        </w:rPr>
+        <w:t xml:space="preserve">     2.   Problem </w:t>
+      </w:r>
+      <w:r>
+        <w:rPr>
+          <w:rFonts w:ascii="Times New Roman" w:hAnsi="Times New Roman" w:cs="Times New Roman"/>
+          <w:b/>
+          <w:sz w:val="28"/>
+          <w:szCs w:val="28"/>
+          <w:lang w:val="en-IN"/>
+        </w:rPr>
+        <w:t>Statement</w:t>
+      </w:r>
+      <w:r>
+        <w:rPr>
+          <w:rFonts w:ascii="Times New Roman" w:hAnsi="Times New Roman" w:cs="Times New Roman"/>
+          <w:b/>
+          <w:sz w:val="28"/>
+          <w:szCs w:val="28"/>
+          <w:lang w:val="en-IN"/>
+        </w:rPr>
+        <w:t xml:space="preserve">                                        </w:t>
       </w:r>
       <w:r>
         <w:rPr>
@@ -1289,28 +1546,162 @@
           <w:lang w:val="en-IN"/>
         </w:rPr>
         <w:tab/>
-        <w:t xml:space="preserve">       7</w:t>
-      </w:r>
-    </w:p>
-    <w:p>
-      <w:pPr>
-        <w:rPr>
-          <w:rFonts w:ascii="Times New Roman" w:hAnsi="Times New Roman" w:cs="Times New Roman"/>
-          <w:b/>
-          <w:sz w:val="28"/>
-          <w:szCs w:val="28"/>
-          <w:lang w:val="en-IN"/>
-        </w:rPr>
-      </w:pPr>
-      <w:r>
-        <w:rPr>
-          <w:rFonts w:ascii="Times New Roman" w:hAnsi="Times New Roman" w:cs="Times New Roman"/>
-          <w:b/>
-          <w:sz w:val="28"/>
-          <w:szCs w:val="28"/>
-          <w:lang w:val="en-IN"/>
-        </w:rPr>
-        <w:t xml:space="preserve">     4.   Implementation Details </w:t>
+        <w:t xml:space="preserve">       </w:t>
+      </w:r>
+      <w:r>
+        <w:rPr>
+          <w:rFonts w:ascii="Times New Roman" w:hAnsi="Times New Roman" w:cs="Times New Roman"/>
+          <w:b/>
+          <w:sz w:val="28"/>
+          <w:szCs w:val="28"/>
+          <w:lang w:val="en-IN"/>
+        </w:rPr>
+        <w:t>6</w:t>
+      </w:r>
+    </w:p>
+    <w:p>
+      <w:pPr>
+        <w:rPr>
+          <w:rFonts w:ascii="Times New Roman" w:hAnsi="Times New Roman" w:cs="Times New Roman"/>
+          <w:b/>
+          <w:sz w:val="28"/>
+          <w:szCs w:val="28"/>
+          <w:lang w:val="en-IN"/>
+        </w:rPr>
+      </w:pPr>
+      <w:r>
+        <w:rPr>
+          <w:rFonts w:ascii="Times New Roman" w:hAnsi="Times New Roman" w:cs="Times New Roman"/>
+          <w:b/>
+          <w:sz w:val="28"/>
+          <w:szCs w:val="28"/>
+          <w:lang w:val="en-IN"/>
+        </w:rPr>
+        <w:t xml:space="preserve">     4.   Implementation Details</w:t>
+      </w:r>
+      <w:r>
+        <w:rPr>
+          <w:rFonts w:ascii="Times New Roman" w:hAnsi="Times New Roman" w:cs="Times New Roman"/>
+          <w:b/>
+          <w:sz w:val="28"/>
+          <w:szCs w:val="28"/>
+          <w:lang w:val="en-IN"/>
+        </w:rPr>
+        <w:t xml:space="preserve"> </w:t>
+      </w:r>
+      <w:r>
+        <w:rPr>
+          <w:rFonts w:ascii="Times New Roman" w:hAnsi="Times New Roman" w:cs="Times New Roman"/>
+          <w:b/>
+          <w:sz w:val="28"/>
+          <w:szCs w:val="28"/>
+          <w:lang w:val="en-IN"/>
+        </w:rPr>
+        <w:tab/>
+      </w:r>
+      <w:r>
+        <w:rPr>
+          <w:rFonts w:ascii="Times New Roman" w:hAnsi="Times New Roman" w:cs="Times New Roman"/>
+          <w:b/>
+          <w:sz w:val="28"/>
+          <w:szCs w:val="28"/>
+          <w:lang w:val="en-IN"/>
+        </w:rPr>
+        <w:tab/>
+      </w:r>
+      <w:r>
+        <w:rPr>
+          <w:rFonts w:ascii="Times New Roman" w:hAnsi="Times New Roman" w:cs="Times New Roman"/>
+          <w:b/>
+          <w:sz w:val="28"/>
+          <w:szCs w:val="28"/>
+          <w:lang w:val="en-IN"/>
+        </w:rPr>
+        <w:tab/>
+      </w:r>
+      <w:r>
+        <w:rPr>
+          <w:rFonts w:ascii="Times New Roman" w:hAnsi="Times New Roman" w:cs="Times New Roman"/>
+          <w:b/>
+          <w:sz w:val="28"/>
+          <w:szCs w:val="28"/>
+          <w:lang w:val="en-IN"/>
+        </w:rPr>
+        <w:tab/>
+      </w:r>
+      <w:r>
+        <w:rPr>
+          <w:rFonts w:ascii="Times New Roman" w:hAnsi="Times New Roman" w:cs="Times New Roman"/>
+          <w:b/>
+          <w:sz w:val="28"/>
+          <w:szCs w:val="28"/>
+          <w:lang w:val="en-IN"/>
+        </w:rPr>
+        <w:tab/>
+      </w:r>
+      <w:r>
+        <w:rPr>
+          <w:rFonts w:ascii="Times New Roman" w:hAnsi="Times New Roman" w:cs="Times New Roman"/>
+          <w:b/>
+          <w:sz w:val="28"/>
+          <w:szCs w:val="28"/>
+          <w:lang w:val="en-IN"/>
+        </w:rPr>
+        <w:tab/>
+        <w:t xml:space="preserve">       </w:t>
+      </w:r>
+      <w:bookmarkStart w:id="0" w:name="_GoBack"/>
+      <w:bookmarkEnd w:id="0"/>
+      <w:r>
+        <w:rPr>
+          <w:rFonts w:ascii="Times New Roman" w:hAnsi="Times New Roman" w:cs="Times New Roman"/>
+          <w:b/>
+          <w:sz w:val="28"/>
+          <w:szCs w:val="28"/>
+          <w:lang w:val="en-IN"/>
+        </w:rPr>
+        <w:t>7</w:t>
+      </w:r>
+    </w:p>
+    <w:p>
+      <w:pPr>
+        <w:rPr>
+          <w:rFonts w:ascii="Times New Roman" w:hAnsi="Times New Roman" w:cs="Times New Roman"/>
+          <w:b/>
+          <w:sz w:val="28"/>
+          <w:szCs w:val="28"/>
+          <w:lang w:val="en-IN"/>
+        </w:rPr>
+      </w:pPr>
+      <w:r>
+        <w:rPr>
+          <w:rFonts w:ascii="Times New Roman" w:hAnsi="Times New Roman" w:cs="Times New Roman"/>
+          <w:b/>
+          <w:sz w:val="28"/>
+          <w:szCs w:val="28"/>
+          <w:lang w:val="en-IN"/>
+        </w:rPr>
+        <w:t xml:space="preserve">     5.   Progress till Date</w:t>
+      </w:r>
+      <w:r>
+        <w:rPr>
+          <w:rFonts w:ascii="Times New Roman" w:hAnsi="Times New Roman" w:cs="Times New Roman"/>
+          <w:b/>
+          <w:sz w:val="28"/>
+          <w:szCs w:val="28"/>
+          <w:lang w:val="en-IN"/>
+        </w:rPr>
+        <w:tab/>
+      </w:r>
+      <w:r>
+        <w:rPr>
+          <w:rFonts w:ascii="Times New Roman" w:hAnsi="Times New Roman" w:cs="Times New Roman"/>
+          <w:b/>
+          <w:sz w:val="28"/>
+          <w:szCs w:val="28"/>
+          <w:lang w:val="en-IN"/>
+        </w:rPr>
+        <w:tab/>
       </w:r>
       <w:r>
         <w:rPr>
@@ -1373,69 +1764,6 @@
         <w:tab/>
         <w:t xml:space="preserve">       8</w:t>
       </w:r>
-    </w:p>
-    <w:p>
-      <w:pPr>
-        <w:rPr>
-          <w:rFonts w:ascii="Times New Roman" w:hAnsi="Times New Roman" w:cs="Times New Roman"/>
-          <w:b/>
-          <w:sz w:val="28"/>
-          <w:szCs w:val="28"/>
-          <w:lang w:val="en-IN"/>
-        </w:rPr>
-      </w:pPr>
-      <w:r>
-        <w:rPr>
-          <w:rFonts w:ascii="Times New Roman" w:hAnsi="Times New Roman" w:cs="Times New Roman"/>
-          <w:b/>
-          <w:sz w:val="28"/>
-          <w:szCs w:val="28"/>
-          <w:lang w:val="en-IN"/>
-        </w:rPr>
-        <w:t xml:space="preserve">     5.   Progress till Date &amp; </w:t>
-      </w:r>
-      <w:proofErr w:type="gramStart"/>
-      <w:r>
-        <w:rPr>
-          <w:rFonts w:ascii="Times New Roman" w:hAnsi="Times New Roman" w:cs="Times New Roman"/>
-          <w:b/>
-          <w:sz w:val="28"/>
-          <w:szCs w:val="28"/>
-          <w:lang w:val="en-IN"/>
-        </w:rPr>
-        <w:t>The</w:t>
-      </w:r>
-      <w:proofErr w:type="gramEnd"/>
-      <w:r>
-        <w:rPr>
-          <w:rFonts w:ascii="Times New Roman" w:hAnsi="Times New Roman" w:cs="Times New Roman"/>
-          <w:b/>
-          <w:sz w:val="28"/>
-          <w:szCs w:val="28"/>
-          <w:lang w:val="en-IN"/>
-        </w:rPr>
-        <w:t xml:space="preserve"> Remaining work</w:t>
-      </w:r>
-      <w:r>
-        <w:rPr>
-          <w:rFonts w:ascii="Times New Roman" w:hAnsi="Times New Roman" w:cs="Times New Roman"/>
-          <w:b/>
-          <w:sz w:val="28"/>
-          <w:szCs w:val="28"/>
-          <w:lang w:val="en-IN"/>
-        </w:rPr>
-        <w:tab/>
-      </w:r>
-      <w:r>
-        <w:rPr>
-          <w:rFonts w:ascii="Times New Roman" w:hAnsi="Times New Roman" w:cs="Times New Roman"/>
-          <w:b/>
-          <w:sz w:val="28"/>
-          <w:szCs w:val="28"/>
-          <w:lang w:val="en-IN"/>
-        </w:rPr>
-        <w:tab/>
-      </w:r>
       <w:r>
         <w:rPr>
           <w:rFonts w:ascii="Times New Roman" w:hAnsi="Times New Roman" w:cs="Times New Roman"/>
@@ -1468,6 +1796,77 @@
         </w:rPr>
         <w:t xml:space="preserve">     6.   Some Screenshots</w:t>
       </w:r>
+      <w:r>
+        <w:rPr>
+          <w:rFonts w:ascii="Times New Roman" w:hAnsi="Times New Roman" w:cs="Times New Roman"/>
+          <w:b/>
+          <w:sz w:val="28"/>
+          <w:szCs w:val="28"/>
+          <w:lang w:val="en-IN"/>
+        </w:rPr>
+        <w:tab/>
+      </w:r>
+      <w:r>
+        <w:rPr>
+          <w:rFonts w:ascii="Times New Roman" w:hAnsi="Times New Roman" w:cs="Times New Roman"/>
+          <w:b/>
+          <w:sz w:val="28"/>
+          <w:szCs w:val="28"/>
+          <w:lang w:val="en-IN"/>
+        </w:rPr>
+        <w:tab/>
+      </w:r>
+      <w:r>
+        <w:rPr>
+          <w:rFonts w:ascii="Times New Roman" w:hAnsi="Times New Roman" w:cs="Times New Roman"/>
+          <w:b/>
+          <w:sz w:val="28"/>
+          <w:szCs w:val="28"/>
+          <w:lang w:val="en-IN"/>
+        </w:rPr>
+        <w:tab/>
+      </w:r>
+      <w:r>
+        <w:rPr>
+          <w:rFonts w:ascii="Times New Roman" w:hAnsi="Times New Roman" w:cs="Times New Roman"/>
+          <w:b/>
+          <w:sz w:val="28"/>
+          <w:szCs w:val="28"/>
+          <w:lang w:val="en-IN"/>
+        </w:rPr>
+        <w:tab/>
+      </w:r>
+      <w:r>
+        <w:rPr>
+          <w:rFonts w:ascii="Times New Roman" w:hAnsi="Times New Roman" w:cs="Times New Roman"/>
+          <w:b/>
+          <w:sz w:val="28"/>
+          <w:szCs w:val="28"/>
+          <w:lang w:val="en-IN"/>
+        </w:rPr>
+        <w:tab/>
+      </w:r>
+      <w:r>
+        <w:rPr>
+          <w:rFonts w:ascii="Times New Roman" w:hAnsi="Times New Roman" w:cs="Times New Roman"/>
+          <w:b/>
+          <w:sz w:val="28"/>
+          <w:szCs w:val="28"/>
+          <w:lang w:val="en-IN"/>
+        </w:rPr>
+        <w:tab/>
+      </w:r>
+      <w:r>
+        <w:rPr>
+          <w:rFonts w:ascii="Times New Roman" w:hAnsi="Times New Roman" w:cs="Times New Roman"/>
+          <w:b/>
+          <w:sz w:val="28"/>
+          <w:szCs w:val="28"/>
+          <w:lang w:val="en-IN"/>
+        </w:rPr>
+        <w:tab/>
+        <w:t xml:space="preserve">       9</w:t>
+      </w:r>
     </w:p>
     <w:p>
       <w:pPr>
@@ -1489,28 +1888,97 @@
         </w:rPr>
         <w:t xml:space="preserve">     7.   References</w:t>
       </w:r>
-    </w:p>
-    <w:p>
-      <w:pPr>
-        <w:rPr>
-          <w:rFonts w:ascii="Times New Roman" w:hAnsi="Times New Roman" w:cs="Times New Roman"/>
-          <w:b/>
-          <w:sz w:val="28"/>
-          <w:szCs w:val="28"/>
-          <w:lang w:val="en-IN"/>
-        </w:rPr>
-      </w:pPr>
-    </w:p>
-    <w:p>
-      <w:pPr>
-        <w:rPr>
-          <w:rFonts w:ascii="Times New Roman" w:hAnsi="Times New Roman" w:cs="Times New Roman"/>
-          <w:b/>
-          <w:sz w:val="28"/>
-          <w:szCs w:val="28"/>
-          <w:lang w:val="en-IN"/>
-        </w:rPr>
-      </w:pPr>
+      <w:r>
+        <w:rPr>
+          <w:rFonts w:ascii="Times New Roman" w:hAnsi="Times New Roman" w:cs="Times New Roman"/>
+          <w:b/>
+          <w:sz w:val="28"/>
+          <w:szCs w:val="28"/>
+          <w:lang w:val="en-IN"/>
+        </w:rPr>
+        <w:tab/>
+      </w:r>
+      <w:r>
+        <w:rPr>
+          <w:rFonts w:ascii="Times New Roman" w:hAnsi="Times New Roman" w:cs="Times New Roman"/>
+          <w:b/>
+          <w:sz w:val="28"/>
+          <w:szCs w:val="28"/>
+          <w:lang w:val="en-IN"/>
+        </w:rPr>
+        <w:tab/>
+      </w:r>
+      <w:r>
+        <w:rPr>
+          <w:rFonts w:ascii="Times New Roman" w:hAnsi="Times New Roman" w:cs="Times New Roman"/>
+          <w:b/>
+          <w:sz w:val="28"/>
+          <w:szCs w:val="28"/>
+          <w:lang w:val="en-IN"/>
+        </w:rPr>
+        <w:tab/>
+      </w:r>
+      <w:r>
+        <w:rPr>
+          <w:rFonts w:ascii="Times New Roman" w:hAnsi="Times New Roman" w:cs="Times New Roman"/>
+          <w:b/>
+          <w:sz w:val="28"/>
+          <w:szCs w:val="28"/>
+          <w:lang w:val="en-IN"/>
+        </w:rPr>
+        <w:tab/>
+      </w:r>
+      <w:r>
+        <w:rPr>
+          <w:rFonts w:ascii="Times New Roman" w:hAnsi="Times New Roman" w:cs="Times New Roman"/>
+          <w:b/>
+          <w:sz w:val="28"/>
+          <w:szCs w:val="28"/>
+          <w:lang w:val="en-IN"/>
+        </w:rPr>
+        <w:tab/>
+      </w:r>
+      <w:r>
+        <w:rPr>
+          <w:rFonts w:ascii="Times New Roman" w:hAnsi="Times New Roman" w:cs="Times New Roman"/>
+          <w:b/>
+          <w:sz w:val="28"/>
+          <w:szCs w:val="28"/>
+          <w:lang w:val="en-IN"/>
+        </w:rPr>
+        <w:tab/>
+      </w:r>
+      <w:r>
+        <w:rPr>
+          <w:rFonts w:ascii="Times New Roman" w:hAnsi="Times New Roman" w:cs="Times New Roman"/>
+          <w:b/>
+          <w:sz w:val="28"/>
+          <w:szCs w:val="28"/>
+          <w:lang w:val="en-IN"/>
+        </w:rPr>
+        <w:tab/>
+      </w:r>
+      <w:r>
+        <w:rPr>
+          <w:rFonts w:ascii="Times New Roman" w:hAnsi="Times New Roman" w:cs="Times New Roman"/>
+          <w:b/>
+          <w:sz w:val="28"/>
+          <w:szCs w:val="28"/>
+          <w:lang w:val="en-IN"/>
+        </w:rPr>
+        <w:tab/>
+      </w:r>
+      <w:r>
+        <w:rPr>
+          <w:rFonts w:ascii="Times New Roman" w:hAnsi="Times New Roman" w:cs="Times New Roman"/>
+          <w:b/>
+          <w:sz w:val="28"/>
+          <w:szCs w:val="28"/>
+          <w:lang w:val="en-IN"/>
+        </w:rPr>
+        <w:tab/>
+        <w:t xml:space="preserve">      16</w:t>
+      </w:r>
     </w:p>
     <w:p>
       <w:pPr>
@@ -2375,16 +2843,7 @@
           <w:sz w:val="28"/>
           <w:szCs w:val="28"/>
         </w:rPr>
-        <w:t>Se</w:t>
-      </w:r>
-      <w:r>
-        <w:rPr>
-          <w:rFonts w:ascii="Times New Roman" w:hAnsi="Times New Roman" w:cs="Times New Roman"/>
-          <w:b/>
-          <w:sz w:val="28"/>
-          <w:szCs w:val="28"/>
-        </w:rPr>
-        <w:t xml:space="preserve">veral Aspects </w:t>
+        <w:t xml:space="preserve">Several Aspects </w:t>
       </w:r>
       <w:proofErr w:type="gramStart"/>
       <w:r>
@@ -2404,16 +2863,7 @@
           <w:sz w:val="28"/>
           <w:szCs w:val="28"/>
         </w:rPr>
-        <w:t xml:space="preserve"> Web Developing</w:t>
-      </w:r>
-      <w:r>
-        <w:rPr>
-          <w:rFonts w:ascii="Times New Roman" w:hAnsi="Times New Roman" w:cs="Times New Roman"/>
-          <w:b/>
-          <w:sz w:val="28"/>
-          <w:szCs w:val="28"/>
-        </w:rPr>
-        <w:t xml:space="preserve">: </w:t>
+        <w:t xml:space="preserve"> Web Developing: </w:t>
       </w:r>
     </w:p>
     <w:p>
@@ -2768,6 +3218,7 @@
       <w:r>
         <w:rPr>
           <w:noProof/>
+          <w:lang w:val="en-IN" w:eastAsia="en-IN"/>
         </w:rPr>
         <w:drawing>
           <wp:inline distT="0" distB="0" distL="0" distR="0" wp14:anchorId="0422FCC2" wp14:editId="45A3DDDA">
@@ -3185,7 +3636,16 @@
           <w:sz w:val="28"/>
           <w:szCs w:val="28"/>
         </w:rPr>
-        <w:t>1.3 Testing technologies to be used:</w:t>
+        <w:t>1.4</w:t>
+      </w:r>
+      <w:r>
+        <w:rPr>
+          <w:rFonts w:ascii="Times New Roman" w:hAnsi="Times New Roman" w:cs="Times New Roman"/>
+          <w:b/>
+          <w:sz w:val="28"/>
+          <w:szCs w:val="28"/>
+        </w:rPr>
+        <w:t xml:space="preserve"> Testing technologies to be used:</w:t>
       </w:r>
     </w:p>
     <w:p>
@@ -3580,6 +4040,16 @@
         </w:rPr>
         <w:t>Objective</w:t>
       </w:r>
+      <w:r>
+        <w:rPr>
+          <w:rFonts w:ascii="Times New Roman" w:hAnsi="Times New Roman" w:cs="Times New Roman"/>
+          <w:b/>
+          <w:color w:val="222222"/>
+          <w:sz w:val="32"/>
+          <w:szCs w:val="32"/>
+        </w:rPr>
+        <w:t>s</w:t>
+      </w:r>
     </w:p>
     <w:p>
       <w:pPr>
@@ -3964,6 +4434,7 @@
           <w:noProof/>
           <w:sz w:val="24"/>
           <w:szCs w:val="24"/>
+          <w:lang w:val="en-IN" w:eastAsia="en-IN"/>
         </w:rPr>
         <w:drawing>
           <wp:inline distT="0" distB="0" distL="0" distR="0">
@@ -4075,6 +4546,7 @@
           <w:noProof/>
           <w:sz w:val="24"/>
           <w:szCs w:val="24"/>
+          <w:lang w:val="en-IN" w:eastAsia="en-IN"/>
         </w:rPr>
         <w:drawing>
           <wp:inline distT="0" distB="0" distL="0" distR="0">
@@ -4191,6 +4663,7 @@
       <w:r>
         <w:rPr>
           <w:noProof/>
+          <w:lang w:val="en-IN" w:eastAsia="en-IN"/>
         </w:rPr>
         <w:drawing>
           <wp:inline distT="0" distB="0" distL="0" distR="0" wp14:anchorId="18316A89" wp14:editId="3AD0CF87">
@@ -4244,177 +4717,6 @@
     </w:p>
     <w:p>
       <w:pPr>
-        <w:jc w:val="both"/>
-        <w:rPr>
-          <w:rFonts w:ascii="Times New Roman" w:hAnsi="Times New Roman" w:cs="Times New Roman"/>
-          <w:color w:val="222222"/>
-          <w:sz w:val="24"/>
-          <w:szCs w:val="24"/>
-          <w:highlight w:val="white"/>
-          <w:u w:val="single"/>
-        </w:rPr>
-      </w:pPr>
-    </w:p>
-    <w:p>
-      <w:pPr>
-        <w:jc w:val="both"/>
-        <w:rPr>
-          <w:rFonts w:ascii="Times New Roman" w:hAnsi="Times New Roman" w:cs="Times New Roman"/>
-          <w:color w:val="222222"/>
-          <w:sz w:val="24"/>
-          <w:szCs w:val="24"/>
-          <w:highlight w:val="white"/>
-          <w:u w:val="single"/>
-        </w:rPr>
-      </w:pPr>
-    </w:p>
-    <w:p>
-      <w:pPr>
-        <w:jc w:val="both"/>
-        <w:rPr>
-          <w:rFonts w:ascii="Times New Roman" w:hAnsi="Times New Roman" w:cs="Times New Roman"/>
-          <w:color w:val="222222"/>
-          <w:sz w:val="24"/>
-          <w:szCs w:val="24"/>
-          <w:highlight w:val="white"/>
-          <w:u w:val="single"/>
-        </w:rPr>
-      </w:pPr>
-    </w:p>
-    <w:p>
-      <w:pPr>
-        <w:jc w:val="both"/>
-        <w:rPr>
-          <w:rFonts w:ascii="Times New Roman" w:hAnsi="Times New Roman" w:cs="Times New Roman"/>
-          <w:color w:val="222222"/>
-          <w:sz w:val="24"/>
-          <w:szCs w:val="24"/>
-          <w:highlight w:val="white"/>
-          <w:u w:val="single"/>
-        </w:rPr>
-      </w:pPr>
-    </w:p>
-    <w:p>
-      <w:pPr>
-        <w:jc w:val="both"/>
-        <w:rPr>
-          <w:rFonts w:ascii="Times New Roman" w:hAnsi="Times New Roman" w:cs="Times New Roman"/>
-          <w:color w:val="222222"/>
-          <w:sz w:val="24"/>
-          <w:szCs w:val="24"/>
-          <w:highlight w:val="white"/>
-          <w:u w:val="single"/>
-        </w:rPr>
-      </w:pPr>
-    </w:p>
-    <w:p>
-      <w:pPr>
-        <w:jc w:val="both"/>
-        <w:rPr>
-          <w:rFonts w:ascii="Times New Roman" w:hAnsi="Times New Roman" w:cs="Times New Roman"/>
-          <w:color w:val="222222"/>
-          <w:sz w:val="24"/>
-          <w:szCs w:val="24"/>
-          <w:highlight w:val="white"/>
-          <w:u w:val="single"/>
-        </w:rPr>
-      </w:pPr>
-    </w:p>
-    <w:p>
-      <w:pPr>
-        <w:jc w:val="both"/>
-        <w:rPr>
-          <w:rFonts w:ascii="Times New Roman" w:hAnsi="Times New Roman" w:cs="Times New Roman"/>
-          <w:color w:val="222222"/>
-          <w:sz w:val="24"/>
-          <w:szCs w:val="24"/>
-          <w:highlight w:val="white"/>
-          <w:u w:val="single"/>
-        </w:rPr>
-      </w:pPr>
-      <w:bookmarkStart w:id="0" w:name="_GoBack"/>
-      <w:bookmarkEnd w:id="0"/>
-    </w:p>
-    <w:p>
-      <w:pPr>
-        <w:jc w:val="both"/>
-        <w:rPr>
-          <w:rFonts w:ascii="Times New Roman" w:hAnsi="Times New Roman" w:cs="Times New Roman"/>
-          <w:color w:val="222222"/>
-          <w:sz w:val="24"/>
-          <w:szCs w:val="24"/>
-          <w:highlight w:val="white"/>
-          <w:u w:val="single"/>
-        </w:rPr>
-      </w:pPr>
-    </w:p>
-    <w:p>
-      <w:pPr>
-        <w:jc w:val="both"/>
-        <w:rPr>
-          <w:rFonts w:ascii="Times New Roman" w:hAnsi="Times New Roman" w:cs="Times New Roman"/>
-          <w:color w:val="222222"/>
-          <w:sz w:val="24"/>
-          <w:szCs w:val="24"/>
-          <w:highlight w:val="white"/>
-          <w:u w:val="single"/>
-        </w:rPr>
-      </w:pPr>
-    </w:p>
-    <w:p>
-      <w:pPr>
-        <w:jc w:val="both"/>
-        <w:rPr>
-          <w:rFonts w:ascii="Times New Roman" w:hAnsi="Times New Roman" w:cs="Times New Roman"/>
-          <w:color w:val="222222"/>
-          <w:sz w:val="24"/>
-          <w:szCs w:val="24"/>
-          <w:highlight w:val="white"/>
-          <w:u w:val="single"/>
-        </w:rPr>
-      </w:pPr>
-    </w:p>
-    <w:p>
-      <w:pPr>
-        <w:jc w:val="both"/>
-        <w:rPr>
-          <w:rFonts w:ascii="Times New Roman" w:hAnsi="Times New Roman" w:cs="Times New Roman"/>
-          <w:color w:val="222222"/>
-          <w:sz w:val="24"/>
-          <w:szCs w:val="24"/>
-          <w:highlight w:val="white"/>
-          <w:u w:val="single"/>
-        </w:rPr>
-      </w:pPr>
-    </w:p>
-    <w:p>
-      <w:pPr>
-        <w:jc w:val="both"/>
-        <w:rPr>
-          <w:rFonts w:ascii="Times New Roman" w:hAnsi="Times New Roman" w:cs="Times New Roman"/>
-          <w:color w:val="222222"/>
-          <w:sz w:val="24"/>
-          <w:szCs w:val="24"/>
-          <w:highlight w:val="white"/>
-          <w:u w:val="single"/>
-        </w:rPr>
-      </w:pPr>
-    </w:p>
-    <w:p>
-      <w:pPr>
-        <w:jc w:val="both"/>
-        <w:rPr>
-          <w:rFonts w:ascii="Times New Roman" w:hAnsi="Times New Roman" w:cs="Times New Roman"/>
-          <w:color w:val="222222"/>
-          <w:sz w:val="24"/>
-          <w:szCs w:val="24"/>
-          <w:highlight w:val="white"/>
-          <w:u w:val="single"/>
-        </w:rPr>
-      </w:pPr>
-    </w:p>
-    <w:p>
-      <w:pPr>
         <w:jc w:val="center"/>
         <w:rPr>
           <w:rFonts w:ascii="Times New Roman" w:hAnsi="Times New Roman" w:cs="Times New Roman"/>
@@ -4434,6 +4736,7 @@
           <w:szCs w:val="32"/>
           <w:highlight w:val="white"/>
         </w:rPr>
+        <w:lastRenderedPageBreak/>
         <w:t>Progress</w:t>
       </w:r>
     </w:p>
@@ -4449,7 +4752,154 @@
           <w:highlight w:val="white"/>
         </w:rPr>
       </w:pPr>
-      <w:r>
+    </w:p>
+    <w:p>
+      <w:pPr>
+        <w:rPr>
+          <w:rFonts w:ascii="Times New Roman" w:hAnsi="Times New Roman" w:cs="Times New Roman"/>
+          <w:color w:val="222222"/>
+          <w:sz w:val="24"/>
+          <w:szCs w:val="24"/>
+          <w:highlight w:val="white"/>
+        </w:rPr>
+      </w:pPr>
+      <w:r>
+        <w:rPr>
+          <w:rFonts w:ascii="Times New Roman" w:hAnsi="Times New Roman" w:cs="Times New Roman"/>
+          <w:color w:val="222222"/>
+          <w:sz w:val="24"/>
+          <w:szCs w:val="24"/>
+          <w:highlight w:val="white"/>
+        </w:rPr>
+        <w:t xml:space="preserve">Currently we are working on the UI UX design of our website. </w:t>
+      </w:r>
+    </w:p>
+    <w:p>
+      <w:pPr>
+        <w:rPr>
+          <w:rFonts w:ascii="Times New Roman" w:hAnsi="Times New Roman" w:cs="Times New Roman"/>
+          <w:color w:val="222222"/>
+          <w:sz w:val="24"/>
+          <w:szCs w:val="24"/>
+          <w:highlight w:val="white"/>
+        </w:rPr>
+      </w:pPr>
+      <w:r>
+        <w:rPr>
+          <w:rFonts w:ascii="Times New Roman" w:hAnsi="Times New Roman" w:cs="Times New Roman"/>
+          <w:color w:val="222222"/>
+          <w:sz w:val="24"/>
+          <w:szCs w:val="24"/>
+          <w:highlight w:val="white"/>
+        </w:rPr>
+        <w:t>So, w</w:t>
+      </w:r>
+      <w:r>
+        <w:rPr>
+          <w:rFonts w:ascii="Times New Roman" w:hAnsi="Times New Roman" w:cs="Times New Roman"/>
+          <w:color w:val="222222"/>
+          <w:sz w:val="24"/>
+          <w:szCs w:val="24"/>
+          <w:highlight w:val="white"/>
+        </w:rPr>
+        <w:t>e have done some Front-end Work</w:t>
+      </w:r>
+      <w:r>
+        <w:rPr>
+          <w:rFonts w:ascii="Times New Roman" w:hAnsi="Times New Roman" w:cs="Times New Roman"/>
+          <w:color w:val="222222"/>
+          <w:sz w:val="24"/>
+          <w:szCs w:val="24"/>
+          <w:highlight w:val="white"/>
+        </w:rPr>
+        <w:t xml:space="preserve"> till now</w:t>
+      </w:r>
+      <w:r>
+        <w:rPr>
+          <w:rFonts w:ascii="Times New Roman" w:hAnsi="Times New Roman" w:cs="Times New Roman"/>
+          <w:color w:val="222222"/>
+          <w:sz w:val="24"/>
+          <w:szCs w:val="24"/>
+          <w:highlight w:val="white"/>
+        </w:rPr>
+        <w:t xml:space="preserve"> like how our website’s Sign-in, Sign-up, Login page is going to look like</w:t>
+      </w:r>
+      <w:r>
+        <w:rPr>
+          <w:rFonts w:ascii="Times New Roman" w:hAnsi="Times New Roman" w:cs="Times New Roman"/>
+          <w:color w:val="222222"/>
+          <w:sz w:val="24"/>
+          <w:szCs w:val="24"/>
+          <w:highlight w:val="white"/>
+        </w:rPr>
+        <w:t>:</w:t>
+      </w:r>
+    </w:p>
+    <w:p>
+      <w:pPr>
+        <w:rPr>
+          <w:rFonts w:ascii="Times New Roman" w:hAnsi="Times New Roman" w:cs="Times New Roman"/>
+          <w:color w:val="222222"/>
+          <w:sz w:val="24"/>
+          <w:szCs w:val="24"/>
+          <w:highlight w:val="white"/>
+        </w:rPr>
+      </w:pPr>
+    </w:p>
+    <w:p>
+      <w:pPr>
+        <w:rPr>
+          <w:rFonts w:ascii="Times New Roman" w:hAnsi="Times New Roman" w:cs="Times New Roman"/>
+          <w:color w:val="222222"/>
+          <w:sz w:val="24"/>
+          <w:szCs w:val="24"/>
+          <w:highlight w:val="white"/>
+        </w:rPr>
+      </w:pPr>
+      <w:r>
+        <w:rPr>
+          <w:noProof/>
+          <w:lang w:val="en-IN" w:eastAsia="en-IN"/>
+        </w:rPr>
+        <w:drawing>
+          <wp:inline distT="0" distB="0" distL="0" distR="0" wp14:anchorId="6E022470" wp14:editId="05AD0448">
+            <wp:extent cx="5943600" cy="2526030"/>
+            <wp:effectExtent l="0" t="0" r="0" b="7620"/>
+            <wp:docPr id="4" name="Picture 4"/>
+            <wp:cNvGraphicFramePr>
+              <a:graphicFrameLocks xmlns:a="http://schemas.openxmlformats.org/drawingml/2006/main" noChangeAspect="1"/>
+            </wp:cNvGraphicFramePr>
+            <a:graphic xmlns:a="http://schemas.openxmlformats.org/drawingml/2006/main">
+              <a:graphicData uri="http://schemas.openxmlformats.org/drawingml/2006/picture">
+                <pic:pic xmlns:pic="http://schemas.openxmlformats.org/drawingml/2006/picture">
+                  <pic:nvPicPr>
+                    <pic:cNvPr id="0" name=""/>
+                    <pic:cNvPicPr/>
+                  </pic:nvPicPr>
+                  <pic:blipFill>
+                    <a:blip r:embed="rId14"/>
+                    <a:stretch>
+                      <a:fillRect/>
+                    </a:stretch>
+                  </pic:blipFill>
+                  <pic:spPr>
+                    <a:xfrm>
+                      <a:off x="0" y="0"/>
+                      <a:ext cx="5943600" cy="2526030"/>
+                    </a:xfrm>
+                    <a:prstGeom prst="rect">
+                      <a:avLst/>
+                    </a:prstGeom>
+                  </pic:spPr>
+                </pic:pic>
+              </a:graphicData>
+            </a:graphic>
+          </wp:inline>
+        </w:drawing>
+      </w:r>
+    </w:p>
+    <w:p>
+      <w:pPr>
         <w:rPr>
           <w:rFonts w:ascii="Times New Roman" w:hAnsi="Times New Roman" w:cs="Times New Roman"/>
           <w:b/>
@@ -4458,8 +4908,748 @@
           <w:szCs w:val="32"/>
           <w:highlight w:val="white"/>
         </w:rPr>
+      </w:pPr>
+    </w:p>
+    <w:p>
+      <w:pPr>
+        <w:rPr>
+          <w:rFonts w:ascii="Times New Roman" w:hAnsi="Times New Roman" w:cs="Times New Roman"/>
+          <w:color w:val="222222"/>
+          <w:sz w:val="24"/>
+          <w:szCs w:val="24"/>
+          <w:highlight w:val="white"/>
+        </w:rPr>
+      </w:pPr>
+      <w:r>
+        <w:rPr>
+          <w:rFonts w:ascii="Times New Roman" w:hAnsi="Times New Roman" w:cs="Times New Roman"/>
+          <w:color w:val="222222"/>
+          <w:sz w:val="24"/>
+          <w:szCs w:val="24"/>
+          <w:highlight w:val="white"/>
+        </w:rPr>
+        <w:t>We also have made the footer for our website:</w:t>
+      </w:r>
+    </w:p>
+    <w:p>
+      <w:pPr>
+        <w:rPr>
+          <w:rFonts w:ascii="Times New Roman" w:hAnsi="Times New Roman" w:cs="Times New Roman"/>
+          <w:color w:val="222222"/>
+          <w:sz w:val="24"/>
+          <w:szCs w:val="24"/>
+          <w:highlight w:val="white"/>
+        </w:rPr>
+      </w:pPr>
+    </w:p>
+    <w:p>
+      <w:pPr>
+        <w:rPr>
+          <w:rFonts w:ascii="Times New Roman" w:hAnsi="Times New Roman" w:cs="Times New Roman"/>
+          <w:color w:val="222222"/>
+          <w:sz w:val="24"/>
+          <w:szCs w:val="24"/>
+          <w:highlight w:val="white"/>
+        </w:rPr>
+      </w:pPr>
+      <w:r>
+        <w:rPr>
+          <w:noProof/>
+          <w:lang w:val="en-IN" w:eastAsia="en-IN"/>
+        </w:rPr>
+        <w:drawing>
+          <wp:inline distT="0" distB="0" distL="0" distR="0" wp14:anchorId="522F924E" wp14:editId="060CAA6F">
+            <wp:extent cx="5943600" cy="3343275"/>
+            <wp:effectExtent l="0" t="0" r="0" b="9525"/>
+            <wp:docPr id="9" name="Picture 9"/>
+            <wp:cNvGraphicFramePr>
+              <a:graphicFrameLocks xmlns:a="http://schemas.openxmlformats.org/drawingml/2006/main" noChangeAspect="1"/>
+            </wp:cNvGraphicFramePr>
+            <a:graphic xmlns:a="http://schemas.openxmlformats.org/drawingml/2006/main">
+              <a:graphicData uri="http://schemas.openxmlformats.org/drawingml/2006/picture">
+                <pic:pic xmlns:pic="http://schemas.openxmlformats.org/drawingml/2006/picture">
+                  <pic:nvPicPr>
+                    <pic:cNvPr id="0" name=""/>
+                    <pic:cNvPicPr/>
+                  </pic:nvPicPr>
+                  <pic:blipFill>
+                    <a:blip r:embed="rId15"/>
+                    <a:stretch>
+                      <a:fillRect/>
+                    </a:stretch>
+                  </pic:blipFill>
+                  <pic:spPr>
+                    <a:xfrm>
+                      <a:off x="0" y="0"/>
+                      <a:ext cx="5943600" cy="3343275"/>
+                    </a:xfrm>
+                    <a:prstGeom prst="rect">
+                      <a:avLst/>
+                    </a:prstGeom>
+                  </pic:spPr>
+                </pic:pic>
+              </a:graphicData>
+            </a:graphic>
+          </wp:inline>
+        </w:drawing>
+      </w:r>
+    </w:p>
+    <w:p>
+      <w:pPr>
+        <w:jc w:val="center"/>
+        <w:rPr>
+          <w:rFonts w:ascii="Times New Roman" w:hAnsi="Times New Roman" w:cs="Times New Roman"/>
+          <w:b/>
+          <w:color w:val="222222"/>
+          <w:sz w:val="32"/>
+          <w:szCs w:val="32"/>
+          <w:highlight w:val="white"/>
+        </w:rPr>
+      </w:pPr>
+      <w:r>
+        <w:rPr>
+          <w:rFonts w:ascii="Times New Roman" w:hAnsi="Times New Roman" w:cs="Times New Roman"/>
+          <w:b/>
+          <w:color w:val="222222"/>
+          <w:sz w:val="32"/>
+          <w:szCs w:val="32"/>
+          <w:highlight w:val="white"/>
+        </w:rPr>
+        <w:lastRenderedPageBreak/>
         <w:t>Screenshots</w:t>
       </w:r>
+    </w:p>
+    <w:p>
+      <w:pPr>
+        <w:jc w:val="both"/>
+        <w:rPr>
+          <w:rFonts w:ascii="Times New Roman" w:hAnsi="Times New Roman" w:cs="Times New Roman"/>
+          <w:color w:val="222222"/>
+          <w:sz w:val="24"/>
+          <w:szCs w:val="24"/>
+          <w:highlight w:val="white"/>
+          <w:u w:val="single"/>
+        </w:rPr>
+      </w:pPr>
+    </w:p>
+    <w:p>
+      <w:pPr>
+        <w:jc w:val="both"/>
+        <w:rPr>
+          <w:rFonts w:ascii="Times New Roman" w:hAnsi="Times New Roman" w:cs="Times New Roman"/>
+          <w:color w:val="222222"/>
+          <w:sz w:val="24"/>
+          <w:szCs w:val="24"/>
+          <w:highlight w:val="white"/>
+          <w:u w:val="single"/>
+        </w:rPr>
+      </w:pPr>
+      <w:r>
+        <w:rPr>
+          <w:noProof/>
+          <w:lang w:val="en-IN" w:eastAsia="en-IN"/>
+        </w:rPr>
+        <w:drawing>
+          <wp:inline distT="0" distB="0" distL="0" distR="0" wp14:anchorId="77D6ACA4" wp14:editId="23770611">
+            <wp:extent cx="5943600" cy="3343275"/>
+            <wp:effectExtent l="0" t="0" r="0" b="9525"/>
+            <wp:docPr id="11" name="Picture 11"/>
+            <wp:cNvGraphicFramePr>
+              <a:graphicFrameLocks xmlns:a="http://schemas.openxmlformats.org/drawingml/2006/main" noChangeAspect="1"/>
+            </wp:cNvGraphicFramePr>
+            <a:graphic xmlns:a="http://schemas.openxmlformats.org/drawingml/2006/main">
+              <a:graphicData uri="http://schemas.openxmlformats.org/drawingml/2006/picture">
+                <pic:pic xmlns:pic="http://schemas.openxmlformats.org/drawingml/2006/picture">
+                  <pic:nvPicPr>
+                    <pic:cNvPr id="0" name=""/>
+                    <pic:cNvPicPr/>
+                  </pic:nvPicPr>
+                  <pic:blipFill>
+                    <a:blip r:embed="rId16"/>
+                    <a:stretch>
+                      <a:fillRect/>
+                    </a:stretch>
+                  </pic:blipFill>
+                  <pic:spPr>
+                    <a:xfrm>
+                      <a:off x="0" y="0"/>
+                      <a:ext cx="5943600" cy="3343275"/>
+                    </a:xfrm>
+                    <a:prstGeom prst="rect">
+                      <a:avLst/>
+                    </a:prstGeom>
+                  </pic:spPr>
+                </pic:pic>
+              </a:graphicData>
+            </a:graphic>
+          </wp:inline>
+        </w:drawing>
+      </w:r>
+      <w:r>
+        <w:rPr>
+          <w:noProof/>
+          <w:lang w:val="en-IN" w:eastAsia="en-IN"/>
+        </w:rPr>
+        <w:drawing>
+          <wp:inline distT="0" distB="0" distL="0" distR="0" wp14:anchorId="64507926" wp14:editId="111B2C56">
+            <wp:extent cx="5943600" cy="3343275"/>
+            <wp:effectExtent l="0" t="0" r="0" b="9525"/>
+            <wp:docPr id="12" name="Picture 12"/>
+            <wp:cNvGraphicFramePr>
+              <a:graphicFrameLocks xmlns:a="http://schemas.openxmlformats.org/drawingml/2006/main" noChangeAspect="1"/>
+            </wp:cNvGraphicFramePr>
+            <a:graphic xmlns:a="http://schemas.openxmlformats.org/drawingml/2006/main">
+              <a:graphicData uri="http://schemas.openxmlformats.org/drawingml/2006/picture">
+                <pic:pic xmlns:pic="http://schemas.openxmlformats.org/drawingml/2006/picture">
+                  <pic:nvPicPr>
+                    <pic:cNvPr id="0" name=""/>
+                    <pic:cNvPicPr/>
+                  </pic:nvPicPr>
+                  <pic:blipFill>
+                    <a:blip r:embed="rId17"/>
+                    <a:stretch>
+                      <a:fillRect/>
+                    </a:stretch>
+                  </pic:blipFill>
+                  <pic:spPr>
+                    <a:xfrm>
+                      <a:off x="0" y="0"/>
+                      <a:ext cx="5943600" cy="3343275"/>
+                    </a:xfrm>
+                    <a:prstGeom prst="rect">
+                      <a:avLst/>
+                    </a:prstGeom>
+                  </pic:spPr>
+                </pic:pic>
+              </a:graphicData>
+            </a:graphic>
+          </wp:inline>
+        </w:drawing>
+      </w:r>
+      <w:r>
+        <w:rPr>
+          <w:noProof/>
+          <w:lang w:val="en-IN" w:eastAsia="en-IN"/>
+        </w:rPr>
+        <w:lastRenderedPageBreak/>
+        <w:drawing>
+          <wp:inline distT="0" distB="0" distL="0" distR="0" wp14:anchorId="0E0F60ED" wp14:editId="5DA8DB10">
+            <wp:extent cx="5943600" cy="3343275"/>
+            <wp:effectExtent l="0" t="0" r="0" b="9525"/>
+            <wp:docPr id="13" name="Picture 13"/>
+            <wp:cNvGraphicFramePr>
+              <a:graphicFrameLocks xmlns:a="http://schemas.openxmlformats.org/drawingml/2006/main" noChangeAspect="1"/>
+            </wp:cNvGraphicFramePr>
+            <a:graphic xmlns:a="http://schemas.openxmlformats.org/drawingml/2006/main">
+              <a:graphicData uri="http://schemas.openxmlformats.org/drawingml/2006/picture">
+                <pic:pic xmlns:pic="http://schemas.openxmlformats.org/drawingml/2006/picture">
+                  <pic:nvPicPr>
+                    <pic:cNvPr id="0" name=""/>
+                    <pic:cNvPicPr/>
+                  </pic:nvPicPr>
+                  <pic:blipFill>
+                    <a:blip r:embed="rId18"/>
+                    <a:stretch>
+                      <a:fillRect/>
+                    </a:stretch>
+                  </pic:blipFill>
+                  <pic:spPr>
+                    <a:xfrm>
+                      <a:off x="0" y="0"/>
+                      <a:ext cx="5943600" cy="3343275"/>
+                    </a:xfrm>
+                    <a:prstGeom prst="rect">
+                      <a:avLst/>
+                    </a:prstGeom>
+                  </pic:spPr>
+                </pic:pic>
+              </a:graphicData>
+            </a:graphic>
+          </wp:inline>
+        </w:drawing>
+      </w:r>
+      <w:r>
+        <w:rPr>
+          <w:noProof/>
+          <w:lang w:val="en-IN" w:eastAsia="en-IN"/>
+        </w:rPr>
+        <w:drawing>
+          <wp:inline distT="0" distB="0" distL="0" distR="0" wp14:anchorId="39B6428F" wp14:editId="042CA0FA">
+            <wp:extent cx="5943600" cy="3343275"/>
+            <wp:effectExtent l="0" t="0" r="0" b="9525"/>
+            <wp:docPr id="14" name="Picture 14"/>
+            <wp:cNvGraphicFramePr>
+              <a:graphicFrameLocks xmlns:a="http://schemas.openxmlformats.org/drawingml/2006/main" noChangeAspect="1"/>
+            </wp:cNvGraphicFramePr>
+            <a:graphic xmlns:a="http://schemas.openxmlformats.org/drawingml/2006/main">
+              <a:graphicData uri="http://schemas.openxmlformats.org/drawingml/2006/picture">
+                <pic:pic xmlns:pic="http://schemas.openxmlformats.org/drawingml/2006/picture">
+                  <pic:nvPicPr>
+                    <pic:cNvPr id="0" name=""/>
+                    <pic:cNvPicPr/>
+                  </pic:nvPicPr>
+                  <pic:blipFill>
+                    <a:blip r:embed="rId19"/>
+                    <a:stretch>
+                      <a:fillRect/>
+                    </a:stretch>
+                  </pic:blipFill>
+                  <pic:spPr>
+                    <a:xfrm>
+                      <a:off x="0" y="0"/>
+                      <a:ext cx="5943600" cy="3343275"/>
+                    </a:xfrm>
+                    <a:prstGeom prst="rect">
+                      <a:avLst/>
+                    </a:prstGeom>
+                  </pic:spPr>
+                </pic:pic>
+              </a:graphicData>
+            </a:graphic>
+          </wp:inline>
+        </w:drawing>
+      </w:r>
+      <w:r>
+        <w:rPr>
+          <w:noProof/>
+          <w:lang w:val="en-IN" w:eastAsia="en-IN"/>
+        </w:rPr>
+        <w:lastRenderedPageBreak/>
+        <w:drawing>
+          <wp:inline distT="0" distB="0" distL="0" distR="0" wp14:anchorId="42FB8625" wp14:editId="19A3B6AC">
+            <wp:extent cx="5943600" cy="3343275"/>
+            <wp:effectExtent l="0" t="0" r="0" b="9525"/>
+            <wp:docPr id="15" name="Picture 15"/>
+            <wp:cNvGraphicFramePr>
+              <a:graphicFrameLocks xmlns:a="http://schemas.openxmlformats.org/drawingml/2006/main" noChangeAspect="1"/>
+            </wp:cNvGraphicFramePr>
+            <a:graphic xmlns:a="http://schemas.openxmlformats.org/drawingml/2006/main">
+              <a:graphicData uri="http://schemas.openxmlformats.org/drawingml/2006/picture">
+                <pic:pic xmlns:pic="http://schemas.openxmlformats.org/drawingml/2006/picture">
+                  <pic:nvPicPr>
+                    <pic:cNvPr id="0" name=""/>
+                    <pic:cNvPicPr/>
+                  </pic:nvPicPr>
+                  <pic:blipFill>
+                    <a:blip r:embed="rId20"/>
+                    <a:stretch>
+                      <a:fillRect/>
+                    </a:stretch>
+                  </pic:blipFill>
+                  <pic:spPr>
+                    <a:xfrm>
+                      <a:off x="0" y="0"/>
+                      <a:ext cx="5943600" cy="3343275"/>
+                    </a:xfrm>
+                    <a:prstGeom prst="rect">
+                      <a:avLst/>
+                    </a:prstGeom>
+                  </pic:spPr>
+                </pic:pic>
+              </a:graphicData>
+            </a:graphic>
+          </wp:inline>
+        </w:drawing>
+      </w:r>
+      <w:r>
+        <w:rPr>
+          <w:noProof/>
+          <w:lang w:val="en-IN" w:eastAsia="en-IN"/>
+        </w:rPr>
+        <w:drawing>
+          <wp:inline distT="0" distB="0" distL="0" distR="0" wp14:anchorId="24BCC4BC" wp14:editId="76AA28E0">
+            <wp:extent cx="5943600" cy="3343275"/>
+            <wp:effectExtent l="0" t="0" r="0" b="9525"/>
+            <wp:docPr id="16" name="Picture 16"/>
+            <wp:cNvGraphicFramePr>
+              <a:graphicFrameLocks xmlns:a="http://schemas.openxmlformats.org/drawingml/2006/main" noChangeAspect="1"/>
+            </wp:cNvGraphicFramePr>
+            <a:graphic xmlns:a="http://schemas.openxmlformats.org/drawingml/2006/main">
+              <a:graphicData uri="http://schemas.openxmlformats.org/drawingml/2006/picture">
+                <pic:pic xmlns:pic="http://schemas.openxmlformats.org/drawingml/2006/picture">
+                  <pic:nvPicPr>
+                    <pic:cNvPr id="0" name=""/>
+                    <pic:cNvPicPr/>
+                  </pic:nvPicPr>
+                  <pic:blipFill>
+                    <a:blip r:embed="rId21"/>
+                    <a:stretch>
+                      <a:fillRect/>
+                    </a:stretch>
+                  </pic:blipFill>
+                  <pic:spPr>
+                    <a:xfrm>
+                      <a:off x="0" y="0"/>
+                      <a:ext cx="5943600" cy="3343275"/>
+                    </a:xfrm>
+                    <a:prstGeom prst="rect">
+                      <a:avLst/>
+                    </a:prstGeom>
+                  </pic:spPr>
+                </pic:pic>
+              </a:graphicData>
+            </a:graphic>
+          </wp:inline>
+        </w:drawing>
+      </w:r>
+      <w:r>
+        <w:rPr>
+          <w:noProof/>
+          <w:lang w:val="en-IN" w:eastAsia="en-IN"/>
+        </w:rPr>
+        <w:lastRenderedPageBreak/>
+        <w:drawing>
+          <wp:inline distT="0" distB="0" distL="0" distR="0" wp14:anchorId="553643FF" wp14:editId="6F94C8A4">
+            <wp:extent cx="5943600" cy="3343275"/>
+            <wp:effectExtent l="0" t="0" r="0" b="9525"/>
+            <wp:docPr id="17" name="Picture 17"/>
+            <wp:cNvGraphicFramePr>
+              <a:graphicFrameLocks xmlns:a="http://schemas.openxmlformats.org/drawingml/2006/main" noChangeAspect="1"/>
+            </wp:cNvGraphicFramePr>
+            <a:graphic xmlns:a="http://schemas.openxmlformats.org/drawingml/2006/main">
+              <a:graphicData uri="http://schemas.openxmlformats.org/drawingml/2006/picture">
+                <pic:pic xmlns:pic="http://schemas.openxmlformats.org/drawingml/2006/picture">
+                  <pic:nvPicPr>
+                    <pic:cNvPr id="0" name=""/>
+                    <pic:cNvPicPr/>
+                  </pic:nvPicPr>
+                  <pic:blipFill>
+                    <a:blip r:embed="rId22"/>
+                    <a:stretch>
+                      <a:fillRect/>
+                    </a:stretch>
+                  </pic:blipFill>
+                  <pic:spPr>
+                    <a:xfrm>
+                      <a:off x="0" y="0"/>
+                      <a:ext cx="5943600" cy="3343275"/>
+                    </a:xfrm>
+                    <a:prstGeom prst="rect">
+                      <a:avLst/>
+                    </a:prstGeom>
+                  </pic:spPr>
+                </pic:pic>
+              </a:graphicData>
+            </a:graphic>
+          </wp:inline>
+        </w:drawing>
+      </w:r>
+      <w:r>
+        <w:rPr>
+          <w:noProof/>
+          <w:lang w:val="en-IN" w:eastAsia="en-IN"/>
+        </w:rPr>
+        <w:drawing>
+          <wp:inline distT="0" distB="0" distL="0" distR="0" wp14:anchorId="63BCC596" wp14:editId="1D8608A3">
+            <wp:extent cx="5943600" cy="3343275"/>
+            <wp:effectExtent l="0" t="0" r="0" b="9525"/>
+            <wp:docPr id="18" name="Picture 18"/>
+            <wp:cNvGraphicFramePr>
+              <a:graphicFrameLocks xmlns:a="http://schemas.openxmlformats.org/drawingml/2006/main" noChangeAspect="1"/>
+            </wp:cNvGraphicFramePr>
+            <a:graphic xmlns:a="http://schemas.openxmlformats.org/drawingml/2006/main">
+              <a:graphicData uri="http://schemas.openxmlformats.org/drawingml/2006/picture">
+                <pic:pic xmlns:pic="http://schemas.openxmlformats.org/drawingml/2006/picture">
+                  <pic:nvPicPr>
+                    <pic:cNvPr id="0" name=""/>
+                    <pic:cNvPicPr/>
+                  </pic:nvPicPr>
+                  <pic:blipFill>
+                    <a:blip r:embed="rId23"/>
+                    <a:stretch>
+                      <a:fillRect/>
+                    </a:stretch>
+                  </pic:blipFill>
+                  <pic:spPr>
+                    <a:xfrm>
+                      <a:off x="0" y="0"/>
+                      <a:ext cx="5943600" cy="3343275"/>
+                    </a:xfrm>
+                    <a:prstGeom prst="rect">
+                      <a:avLst/>
+                    </a:prstGeom>
+                  </pic:spPr>
+                </pic:pic>
+              </a:graphicData>
+            </a:graphic>
+          </wp:inline>
+        </w:drawing>
+      </w:r>
+      <w:r>
+        <w:rPr>
+          <w:noProof/>
+          <w:lang w:val="en-IN" w:eastAsia="en-IN"/>
+        </w:rPr>
+        <w:lastRenderedPageBreak/>
+        <w:drawing>
+          <wp:inline distT="0" distB="0" distL="0" distR="0" wp14:anchorId="605652B5" wp14:editId="74E4344F">
+            <wp:extent cx="5943600" cy="3343275"/>
+            <wp:effectExtent l="0" t="0" r="0" b="9525"/>
+            <wp:docPr id="19" name="Picture 19"/>
+            <wp:cNvGraphicFramePr>
+              <a:graphicFrameLocks xmlns:a="http://schemas.openxmlformats.org/drawingml/2006/main" noChangeAspect="1"/>
+            </wp:cNvGraphicFramePr>
+            <a:graphic xmlns:a="http://schemas.openxmlformats.org/drawingml/2006/main">
+              <a:graphicData uri="http://schemas.openxmlformats.org/drawingml/2006/picture">
+                <pic:pic xmlns:pic="http://schemas.openxmlformats.org/drawingml/2006/picture">
+                  <pic:nvPicPr>
+                    <pic:cNvPr id="0" name=""/>
+                    <pic:cNvPicPr/>
+                  </pic:nvPicPr>
+                  <pic:blipFill>
+                    <a:blip r:embed="rId24"/>
+                    <a:stretch>
+                      <a:fillRect/>
+                    </a:stretch>
+                  </pic:blipFill>
+                  <pic:spPr>
+                    <a:xfrm>
+                      <a:off x="0" y="0"/>
+                      <a:ext cx="5943600" cy="3343275"/>
+                    </a:xfrm>
+                    <a:prstGeom prst="rect">
+                      <a:avLst/>
+                    </a:prstGeom>
+                  </pic:spPr>
+                </pic:pic>
+              </a:graphicData>
+            </a:graphic>
+          </wp:inline>
+        </w:drawing>
+      </w:r>
+      <w:r>
+        <w:rPr>
+          <w:noProof/>
+          <w:lang w:val="en-IN" w:eastAsia="en-IN"/>
+        </w:rPr>
+        <w:drawing>
+          <wp:inline distT="0" distB="0" distL="0" distR="0" wp14:anchorId="46A6BA82" wp14:editId="7720F391">
+            <wp:extent cx="5943600" cy="3343275"/>
+            <wp:effectExtent l="0" t="0" r="0" b="9525"/>
+            <wp:docPr id="20" name="Picture 20"/>
+            <wp:cNvGraphicFramePr>
+              <a:graphicFrameLocks xmlns:a="http://schemas.openxmlformats.org/drawingml/2006/main" noChangeAspect="1"/>
+            </wp:cNvGraphicFramePr>
+            <a:graphic xmlns:a="http://schemas.openxmlformats.org/drawingml/2006/main">
+              <a:graphicData uri="http://schemas.openxmlformats.org/drawingml/2006/picture">
+                <pic:pic xmlns:pic="http://schemas.openxmlformats.org/drawingml/2006/picture">
+                  <pic:nvPicPr>
+                    <pic:cNvPr id="0" name=""/>
+                    <pic:cNvPicPr/>
+                  </pic:nvPicPr>
+                  <pic:blipFill>
+                    <a:blip r:embed="rId25"/>
+                    <a:stretch>
+                      <a:fillRect/>
+                    </a:stretch>
+                  </pic:blipFill>
+                  <pic:spPr>
+                    <a:xfrm>
+                      <a:off x="0" y="0"/>
+                      <a:ext cx="5943600" cy="3343275"/>
+                    </a:xfrm>
+                    <a:prstGeom prst="rect">
+                      <a:avLst/>
+                    </a:prstGeom>
+                  </pic:spPr>
+                </pic:pic>
+              </a:graphicData>
+            </a:graphic>
+          </wp:inline>
+        </w:drawing>
+      </w:r>
+      <w:r>
+        <w:rPr>
+          <w:noProof/>
+          <w:lang w:val="en-IN" w:eastAsia="en-IN"/>
+        </w:rPr>
+        <w:lastRenderedPageBreak/>
+        <w:drawing>
+          <wp:inline distT="0" distB="0" distL="0" distR="0" wp14:anchorId="5D6AD162" wp14:editId="5FAECD7E">
+            <wp:extent cx="5943600" cy="3343275"/>
+            <wp:effectExtent l="0" t="0" r="0" b="9525"/>
+            <wp:docPr id="21" name="Picture 21"/>
+            <wp:cNvGraphicFramePr>
+              <a:graphicFrameLocks xmlns:a="http://schemas.openxmlformats.org/drawingml/2006/main" noChangeAspect="1"/>
+            </wp:cNvGraphicFramePr>
+            <a:graphic xmlns:a="http://schemas.openxmlformats.org/drawingml/2006/main">
+              <a:graphicData uri="http://schemas.openxmlformats.org/drawingml/2006/picture">
+                <pic:pic xmlns:pic="http://schemas.openxmlformats.org/drawingml/2006/picture">
+                  <pic:nvPicPr>
+                    <pic:cNvPr id="0" name=""/>
+                    <pic:cNvPicPr/>
+                  </pic:nvPicPr>
+                  <pic:blipFill>
+                    <a:blip r:embed="rId26"/>
+                    <a:stretch>
+                      <a:fillRect/>
+                    </a:stretch>
+                  </pic:blipFill>
+                  <pic:spPr>
+                    <a:xfrm>
+                      <a:off x="0" y="0"/>
+                      <a:ext cx="5943600" cy="3343275"/>
+                    </a:xfrm>
+                    <a:prstGeom prst="rect">
+                      <a:avLst/>
+                    </a:prstGeom>
+                  </pic:spPr>
+                </pic:pic>
+              </a:graphicData>
+            </a:graphic>
+          </wp:inline>
+        </w:drawing>
+      </w:r>
+      <w:r>
+        <w:rPr>
+          <w:noProof/>
+          <w:lang w:val="en-IN" w:eastAsia="en-IN"/>
+        </w:rPr>
+        <w:drawing>
+          <wp:inline distT="0" distB="0" distL="0" distR="0" wp14:anchorId="0FCB4718" wp14:editId="3FAE699B">
+            <wp:extent cx="5943600" cy="3343275"/>
+            <wp:effectExtent l="0" t="0" r="0" b="9525"/>
+            <wp:docPr id="22" name="Picture 22"/>
+            <wp:cNvGraphicFramePr>
+              <a:graphicFrameLocks xmlns:a="http://schemas.openxmlformats.org/drawingml/2006/main" noChangeAspect="1"/>
+            </wp:cNvGraphicFramePr>
+            <a:graphic xmlns:a="http://schemas.openxmlformats.org/drawingml/2006/main">
+              <a:graphicData uri="http://schemas.openxmlformats.org/drawingml/2006/picture">
+                <pic:pic xmlns:pic="http://schemas.openxmlformats.org/drawingml/2006/picture">
+                  <pic:nvPicPr>
+                    <pic:cNvPr id="0" name=""/>
+                    <pic:cNvPicPr/>
+                  </pic:nvPicPr>
+                  <pic:blipFill>
+                    <a:blip r:embed="rId27"/>
+                    <a:stretch>
+                      <a:fillRect/>
+                    </a:stretch>
+                  </pic:blipFill>
+                  <pic:spPr>
+                    <a:xfrm>
+                      <a:off x="0" y="0"/>
+                      <a:ext cx="5943600" cy="3343275"/>
+                    </a:xfrm>
+                    <a:prstGeom prst="rect">
+                      <a:avLst/>
+                    </a:prstGeom>
+                  </pic:spPr>
+                </pic:pic>
+              </a:graphicData>
+            </a:graphic>
+          </wp:inline>
+        </w:drawing>
+      </w:r>
+      <w:r>
+        <w:rPr>
+          <w:noProof/>
+          <w:lang w:val="en-IN" w:eastAsia="en-IN"/>
+        </w:rPr>
+        <w:lastRenderedPageBreak/>
+        <w:drawing>
+          <wp:inline distT="0" distB="0" distL="0" distR="0" wp14:anchorId="48658210" wp14:editId="1AA7C3AD">
+            <wp:extent cx="5943600" cy="3343275"/>
+            <wp:effectExtent l="0" t="0" r="0" b="9525"/>
+            <wp:docPr id="23" name="Picture 23"/>
+            <wp:cNvGraphicFramePr>
+              <a:graphicFrameLocks xmlns:a="http://schemas.openxmlformats.org/drawingml/2006/main" noChangeAspect="1"/>
+            </wp:cNvGraphicFramePr>
+            <a:graphic xmlns:a="http://schemas.openxmlformats.org/drawingml/2006/main">
+              <a:graphicData uri="http://schemas.openxmlformats.org/drawingml/2006/picture">
+                <pic:pic xmlns:pic="http://schemas.openxmlformats.org/drawingml/2006/picture">
+                  <pic:nvPicPr>
+                    <pic:cNvPr id="0" name=""/>
+                    <pic:cNvPicPr/>
+                  </pic:nvPicPr>
+                  <pic:blipFill>
+                    <a:blip r:embed="rId28"/>
+                    <a:stretch>
+                      <a:fillRect/>
+                    </a:stretch>
+                  </pic:blipFill>
+                  <pic:spPr>
+                    <a:xfrm>
+                      <a:off x="0" y="0"/>
+                      <a:ext cx="5943600" cy="3343275"/>
+                    </a:xfrm>
+                    <a:prstGeom prst="rect">
+                      <a:avLst/>
+                    </a:prstGeom>
+                  </pic:spPr>
+                </pic:pic>
+              </a:graphicData>
+            </a:graphic>
+          </wp:inline>
+        </w:drawing>
+      </w:r>
+      <w:r>
+        <w:rPr>
+          <w:noProof/>
+          <w:lang w:val="en-IN" w:eastAsia="en-IN"/>
+        </w:rPr>
+        <w:drawing>
+          <wp:inline distT="0" distB="0" distL="0" distR="0" wp14:anchorId="3F1CE855" wp14:editId="130607F6">
+            <wp:extent cx="5943600" cy="3343275"/>
+            <wp:effectExtent l="0" t="0" r="0" b="9525"/>
+            <wp:docPr id="24" name="Picture 24"/>
+            <wp:cNvGraphicFramePr>
+              <a:graphicFrameLocks xmlns:a="http://schemas.openxmlformats.org/drawingml/2006/main" noChangeAspect="1"/>
+            </wp:cNvGraphicFramePr>
+            <a:graphic xmlns:a="http://schemas.openxmlformats.org/drawingml/2006/main">
+              <a:graphicData uri="http://schemas.openxmlformats.org/drawingml/2006/picture">
+                <pic:pic xmlns:pic="http://schemas.openxmlformats.org/drawingml/2006/picture">
+                  <pic:nvPicPr>
+                    <pic:cNvPr id="0" name=""/>
+                    <pic:cNvPicPr/>
+                  </pic:nvPicPr>
+                  <pic:blipFill>
+                    <a:blip r:embed="rId29"/>
+                    <a:stretch>
+                      <a:fillRect/>
+                    </a:stretch>
+                  </pic:blipFill>
+                  <pic:spPr>
+                    <a:xfrm>
+                      <a:off x="0" y="0"/>
+                      <a:ext cx="5943600" cy="3343275"/>
+                    </a:xfrm>
+                    <a:prstGeom prst="rect">
+                      <a:avLst/>
+                    </a:prstGeom>
+                  </pic:spPr>
+                </pic:pic>
+              </a:graphicData>
+            </a:graphic>
+          </wp:inline>
+        </w:drawing>
+      </w:r>
+    </w:p>
+    <w:p>
+      <w:pPr>
+        <w:jc w:val="both"/>
+        <w:rPr>
+          <w:rFonts w:ascii="Times New Roman" w:hAnsi="Times New Roman" w:cs="Times New Roman"/>
+          <w:color w:val="222222"/>
+          <w:sz w:val="24"/>
+          <w:szCs w:val="24"/>
+          <w:highlight w:val="white"/>
+          <w:u w:val="single"/>
+        </w:rPr>
+      </w:pPr>
+    </w:p>
+    <w:p>
+      <w:pPr>
+        <w:jc w:val="both"/>
+        <w:rPr>
+          <w:rFonts w:ascii="Times New Roman" w:hAnsi="Times New Roman" w:cs="Times New Roman"/>
+          <w:color w:val="222222"/>
+          <w:sz w:val="24"/>
+          <w:szCs w:val="24"/>
+          <w:highlight w:val="white"/>
+          <w:u w:val="single"/>
+        </w:rPr>
+      </w:pPr>
     </w:p>
     <w:p>
       <w:pPr>
@@ -4545,6 +5735,7 @@
           <w:sz w:val="32"/>
           <w:szCs w:val="32"/>
         </w:rPr>
+        <w:lastRenderedPageBreak/>
         <w:t>References:</w:t>
       </w:r>
     </w:p>
@@ -4552,15 +5743,50 @@
       <w:pPr>
         <w:pStyle w:val="ListParagraph1"/>
         <w:spacing w:after="0" w:line="360" w:lineRule="auto"/>
-        <w:jc w:val="both"/>
-        <w:rPr>
-          <w:rFonts w:ascii="Times New Roman" w:hAnsi="Times New Roman" w:cs="Times New Roman"/>
-          <w:b/>
-          <w:sz w:val="24"/>
-          <w:szCs w:val="24"/>
-        </w:rPr>
-      </w:pPr>
-      <w:hyperlink r:id="rId14" w:history="1">
+        <w:ind w:left="0"/>
+        <w:rPr>
+          <w:rFonts w:ascii="Times New Roman" w:hAnsi="Times New Roman" w:cs="Times New Roman"/>
+          <w:b/>
+          <w:sz w:val="24"/>
+          <w:szCs w:val="24"/>
+          <w:u w:val="single"/>
+        </w:rPr>
+      </w:pPr>
+      <w:r>
+        <w:rPr>
+          <w:rFonts w:ascii="Times New Roman" w:hAnsi="Times New Roman" w:cs="Times New Roman"/>
+          <w:b/>
+          <w:sz w:val="32"/>
+          <w:szCs w:val="32"/>
+        </w:rPr>
+        <w:tab/>
+      </w:r>
+      <w:hyperlink r:id="rId30" w:history="1">
+        <w:r>
+          <w:rPr>
+            <w:rStyle w:val="Hyperlink"/>
+            <w:rFonts w:ascii="Times New Roman" w:hAnsi="Times New Roman" w:cs="Times New Roman"/>
+            <w:b/>
+            <w:sz w:val="24"/>
+            <w:szCs w:val="24"/>
+          </w:rPr>
+          <w:t>https://beta-labs.in</w:t>
+        </w:r>
+      </w:hyperlink>
+    </w:p>
+    <w:p>
+      <w:pPr>
+        <w:pStyle w:val="ListParagraph1"/>
+        <w:spacing w:after="0" w:line="360" w:lineRule="auto"/>
+        <w:jc w:val="both"/>
+        <w:rPr>
+          <w:rFonts w:ascii="Times New Roman" w:hAnsi="Times New Roman" w:cs="Times New Roman"/>
+          <w:b/>
+          <w:sz w:val="24"/>
+          <w:szCs w:val="24"/>
+        </w:rPr>
+      </w:pPr>
+      <w:hyperlink r:id="rId31" w:history="1">
         <w:r>
           <w:rPr>
             <w:rStyle w:val="Hyperlink"/>
@@ -4585,7 +5811,7 @@
           <w:szCs w:val="24"/>
         </w:rPr>
       </w:pPr>
-      <w:hyperlink r:id="rId15" w:history="1">
+      <w:hyperlink r:id="rId32" w:history="1">
         <w:r>
           <w:rPr>
             <w:rStyle w:val="Hyperlink"/>
@@ -4610,7 +5836,7 @@
           <w:szCs w:val="24"/>
         </w:rPr>
       </w:pPr>
-      <w:hyperlink r:id="rId16" w:history="1">
+      <w:hyperlink r:id="rId33" w:history="1">
         <w:r>
           <w:rPr>
             <w:rStyle w:val="Hyperlink"/>
@@ -4635,7 +5861,7 @@
           <w:szCs w:val="24"/>
         </w:rPr>
       </w:pPr>
-      <w:hyperlink r:id="rId17" w:history="1">
+      <w:hyperlink r:id="rId34" w:history="1">
         <w:r>
           <w:rPr>
             <w:rStyle w:val="Hyperlink"/>
@@ -4660,7 +5886,7 @@
           <w:szCs w:val="24"/>
         </w:rPr>
       </w:pPr>
-      <w:hyperlink r:id="rId18" w:history="1">
+      <w:hyperlink r:id="rId35" w:history="1">
         <w:r>
           <w:rPr>
             <w:rStyle w:val="Hyperlink"/>
@@ -4687,7 +5913,7 @@
       </w:pPr>
     </w:p>
     <w:sectPr>
-      <w:footerReference w:type="default" r:id="rId19"/>
+      <w:footerReference w:type="default" r:id="rId36"/>
       <w:pgSz w:w="12240" w:h="15840"/>
       <w:pgMar w:top="1420" w:right="720" w:bottom="1534" w:left="1440" w:header="0" w:footer="720" w:gutter="0"/>
       <w:pgNumType w:start="1"/>
@@ -4772,7 +5998,7 @@
         <w:rFonts w:asciiTheme="majorHAnsi" w:eastAsiaTheme="majorEastAsia" w:hAnsiTheme="majorHAnsi" w:cstheme="majorBidi"/>
         <w:noProof/>
       </w:rPr>
-      <w:t>7</w:t>
+      <w:t>1</w:t>
     </w:r>
     <w:r>
       <w:rPr>
@@ -8288,7 +9514,7 @@
 </file>
 
 <file path=customXml/itemProps1.xml><?xml version="1.0" encoding="utf-8"?>
-<ds:datastoreItem xmlns:ds="http://schemas.openxmlformats.org/officeDocument/2006/customXml" ds:itemID="{B6686246-724A-4194-8C4C-9F060C2D6C6F}">
+<ds:datastoreItem xmlns:ds="http://schemas.openxmlformats.org/officeDocument/2006/customXml" ds:itemID="{DBB1480C-AA96-4E9A-8164-653A61A68A13}">
   <ds:schemaRefs>
     <ds:schemaRef ds:uri="http://schemas.openxmlformats.org/officeDocument/2006/bibliography"/>
   </ds:schemaRefs>

</xml_diff>